<commit_message>
Week 5 Homework Done
</commit_message>
<xml_diff>
--- a/505/Week 5/Week 5 Assignment.docx
+++ b/505/Week 5/Week 5 Assignment.docx
@@ -2,6 +2,1984 @@
 <file path=word/document.xml><?xml version="1.0" encoding="utf-8"?>
 <w:document xmlns:wpc="http://schemas.microsoft.com/office/word/2010/wordprocessingCanvas" xmlns:cx="http://schemas.microsoft.com/office/drawing/2014/chartex" xmlns:cx1="http://schemas.microsoft.com/office/drawing/2015/9/8/chartex" xmlns:cx2="http://schemas.microsoft.com/office/drawing/2015/10/21/chartex" xmlns:cx3="http://schemas.microsoft.com/office/drawing/2016/5/9/chartex" xmlns:cx4="http://schemas.microsoft.com/office/drawing/2016/5/10/chartex" xmlns:cx5="http://schemas.microsoft.com/office/drawing/2016/5/11/chartex" xmlns:cx6="http://schemas.microsoft.com/office/drawing/2016/5/12/chartex" xmlns:cx7="http://schemas.microsoft.com/office/drawing/2016/5/13/chartex" xmlns:cx8="http://schemas.microsoft.com/office/drawing/2016/5/14/chartex" xmlns:mc="http://schemas.openxmlformats.org/markup-compatibility/2006" xmlns:aink="http://schemas.microsoft.com/office/drawing/2016/ink" xmlns:am3d="http://schemas.microsoft.com/office/drawing/2017/model3d" xmlns:o="urn:schemas-microsoft-com:office:office" xmlns:oel="http://schemas.microsoft.com/office/2019/extlst" xmlns:r="http://schemas.openxmlformats.org/officeDocument/2006/relationships" xmlns:m="http://schemas.openxmlformats.org/officeDocument/2006/math" xmlns:v="urn:schemas-microsoft-com:vml" xmlns:wp14="http://schemas.microsoft.com/office/word/2010/wordprocessingDrawing" xmlns:wp="http://schemas.openxmlformats.org/drawingml/2006/wordprocessingDrawing" xmlns:w10="urn:schemas-microsoft-com:office:word" xmlns:w="http://schemas.openxmlformats.org/wordprocessingml/2006/main" xmlns:w14="http://schemas.microsoft.com/office/word/2010/wordml" xmlns:w15="http://schemas.microsoft.com/office/word/2012/wordml" xmlns:w16cex="http://schemas.microsoft.com/office/word/2018/wordml/cex" xmlns:w16cid="http://schemas.microsoft.com/office/word/2016/wordml/cid" xmlns:w16="http://schemas.microsoft.com/office/word/2018/wordml" xmlns:w16du="http://schemas.microsoft.com/office/word/2023/wordml/word16du" xmlns:w16sdtdh="http://schemas.microsoft.com/office/word/2020/wordml/sdtdatahash" xmlns:w16sdtfl="http://schemas.microsoft.com/office/word/2024/wordml/sdtformatlock" xmlns:w16se="http://schemas.microsoft.com/office/word/2015/wordml/symex" xmlns:wpg="http://schemas.microsoft.com/office/word/2010/wordprocessingGroup" xmlns:wpi="http://schemas.microsoft.com/office/word/2010/wordprocessingInk" xmlns:wne="http://schemas.microsoft.com/office/word/2006/wordml" xmlns:wps="http://schemas.microsoft.com/office/word/2010/wordprocessingShape" mc:Ignorable="w14 w15 w16se w16cid w16 w16cex w16sdtdh w16sdtfl w16du wp14">
   <w:body>
+    <w:p>
+      <w:r>
+        <w:t xml:space="preserve">import </w:t>
+      </w:r>
+      <w:proofErr w:type="spellStart"/>
+      <w:r>
+        <w:t>numpy</w:t>
+      </w:r>
+      <w:proofErr w:type="spellEnd"/>
+      <w:r>
+        <w:t xml:space="preserve"> as np</w:t>
+      </w:r>
+    </w:p>
+    <w:p>
+      <w:r>
+        <w:t xml:space="preserve">import </w:t>
+      </w:r>
+      <w:proofErr w:type="spellStart"/>
+      <w:r>
+        <w:t>matplotlib.pyplot</w:t>
+      </w:r>
+      <w:proofErr w:type="spellEnd"/>
+      <w:r>
+        <w:t xml:space="preserve"> as </w:t>
+      </w:r>
+      <w:proofErr w:type="spellStart"/>
+      <w:r>
+        <w:t>plt</w:t>
+      </w:r>
+      <w:proofErr w:type="spellEnd"/>
+    </w:p>
+    <w:p>
+      <w:r>
+        <w:t xml:space="preserve">import </w:t>
+      </w:r>
+      <w:proofErr w:type="spellStart"/>
+      <w:r>
+        <w:t>statsmodels.api</w:t>
+      </w:r>
+      <w:proofErr w:type="spellEnd"/>
+      <w:r>
+        <w:t xml:space="preserve"> as </w:t>
+      </w:r>
+      <w:proofErr w:type="spellStart"/>
+      <w:r>
+        <w:t>sm</w:t>
+      </w:r>
+      <w:proofErr w:type="spellEnd"/>
+      <w:r>
+        <w:t xml:space="preserve"> # For </w:t>
+      </w:r>
+      <w:proofErr w:type="spellStart"/>
+      <w:r>
+        <w:t>lm</w:t>
+      </w:r>
+      <w:proofErr w:type="spellEnd"/>
+      <w:r>
+        <w:t>() equivalent (see line 322)</w:t>
+      </w:r>
+    </w:p>
+    <w:p>
+      <w:r>
+        <w:t>import pandas as pd</w:t>
+      </w:r>
+    </w:p>
+    <w:p>
+      <w:r>
+        <w:t xml:space="preserve">from </w:t>
+      </w:r>
+      <w:proofErr w:type="spellStart"/>
+      <w:r>
+        <w:t>statsmodels.stats.anova</w:t>
+      </w:r>
+      <w:proofErr w:type="spellEnd"/>
+      <w:r>
+        <w:t xml:space="preserve"> import </w:t>
+      </w:r>
+      <w:proofErr w:type="spellStart"/>
+      <w:r>
+        <w:t>anova_lm</w:t>
+      </w:r>
+      <w:proofErr w:type="spellEnd"/>
+      <w:r>
+        <w:t xml:space="preserve"> # For </w:t>
+      </w:r>
+      <w:proofErr w:type="spellStart"/>
+      <w:r>
+        <w:t>anova</w:t>
+      </w:r>
+      <w:proofErr w:type="spellEnd"/>
+      <w:r>
+        <w:t>() equivalent (see line 330)</w:t>
+      </w:r>
+    </w:p>
+    <w:p>
+      <w:r>
+        <w:t xml:space="preserve">from </w:t>
+      </w:r>
+      <w:proofErr w:type="spellStart"/>
+      <w:r>
+        <w:t>statsmodels.formula.api</w:t>
+      </w:r>
+      <w:proofErr w:type="spellEnd"/>
+      <w:r>
+        <w:t xml:space="preserve"> import </w:t>
+      </w:r>
+      <w:proofErr w:type="spellStart"/>
+      <w:r>
+        <w:t>ols</w:t>
+      </w:r>
+      <w:proofErr w:type="spellEnd"/>
+      <w:r>
+        <w:t xml:space="preserve"> # For </w:t>
+      </w:r>
+      <w:proofErr w:type="spellStart"/>
+      <w:r>
+        <w:t>lm</w:t>
+      </w:r>
+      <w:proofErr w:type="spellEnd"/>
+      <w:r>
+        <w:t>() equivalent (see line 339)</w:t>
+      </w:r>
+    </w:p>
+    <w:p>
+      <w:r>
+        <w:t xml:space="preserve">from </w:t>
+      </w:r>
+      <w:proofErr w:type="spellStart"/>
+      <w:r>
+        <w:t>scipy.stats</w:t>
+      </w:r>
+      <w:proofErr w:type="spellEnd"/>
+      <w:r>
+        <w:t xml:space="preserve"> import </w:t>
+      </w:r>
+      <w:proofErr w:type="spellStart"/>
+      <w:r>
+        <w:t>hypergeom</w:t>
+      </w:r>
+      <w:proofErr w:type="spellEnd"/>
+    </w:p>
+    <w:p>
+      <w:r>
+        <w:t xml:space="preserve">from </w:t>
+      </w:r>
+      <w:proofErr w:type="spellStart"/>
+      <w:r>
+        <w:t>scipy.stats</w:t>
+      </w:r>
+      <w:proofErr w:type="spellEnd"/>
+      <w:r>
+        <w:t xml:space="preserve"> import </w:t>
+      </w:r>
+      <w:proofErr w:type="spellStart"/>
+      <w:r>
+        <w:t>binom</w:t>
+      </w:r>
+      <w:proofErr w:type="spellEnd"/>
+    </w:p>
+    <w:p>
+      <w:r>
+        <w:t xml:space="preserve">from </w:t>
+      </w:r>
+      <w:proofErr w:type="spellStart"/>
+      <w:r>
+        <w:t>scipy.stats</w:t>
+      </w:r>
+      <w:proofErr w:type="spellEnd"/>
+      <w:r>
+        <w:t xml:space="preserve"> import </w:t>
+      </w:r>
+      <w:proofErr w:type="spellStart"/>
+      <w:r>
+        <w:t>poisson</w:t>
+      </w:r>
+      <w:proofErr w:type="spellEnd"/>
+    </w:p>
+    <w:p>
+      <w:r>
+        <w:t xml:space="preserve">from </w:t>
+      </w:r>
+      <w:proofErr w:type="spellStart"/>
+      <w:r>
+        <w:t>scipy.stats</w:t>
+      </w:r>
+      <w:proofErr w:type="spellEnd"/>
+      <w:r>
+        <w:t xml:space="preserve"> import norm</w:t>
+      </w:r>
+    </w:p>
+    <w:p>
+      <w:r>
+        <w:t xml:space="preserve">from </w:t>
+      </w:r>
+      <w:proofErr w:type="spellStart"/>
+      <w:r>
+        <w:t>scipy.stats</w:t>
+      </w:r>
+      <w:proofErr w:type="spellEnd"/>
+      <w:r>
+        <w:t xml:space="preserve"> import chi2 # For </w:t>
+      </w:r>
+      <w:proofErr w:type="spellStart"/>
+      <w:r>
+        <w:t>pchisq</w:t>
+      </w:r>
+      <w:proofErr w:type="spellEnd"/>
+      <w:r>
+        <w:t>() equivalent (see line 111)</w:t>
+      </w:r>
+    </w:p>
+    <w:p>
+      <w:r>
+        <w:t xml:space="preserve">from </w:t>
+      </w:r>
+      <w:proofErr w:type="spellStart"/>
+      <w:r>
+        <w:t>scipy.stats</w:t>
+      </w:r>
+      <w:proofErr w:type="spellEnd"/>
+      <w:r>
+        <w:t xml:space="preserve"> import f # For pf() equivalent (see line 129)</w:t>
+      </w:r>
+    </w:p>
+    <w:p>
+      <w:r>
+        <w:t xml:space="preserve">from </w:t>
+      </w:r>
+      <w:proofErr w:type="spellStart"/>
+      <w:r>
+        <w:t>scipy.stats</w:t>
+      </w:r>
+      <w:proofErr w:type="spellEnd"/>
+      <w:r>
+        <w:t xml:space="preserve"> import t # For pt() equivalent (see line 147)</w:t>
+      </w:r>
+    </w:p>
+    <w:p>
+      <w:r>
+        <w:t xml:space="preserve">from </w:t>
+      </w:r>
+      <w:proofErr w:type="spellStart"/>
+      <w:r>
+        <w:t>scipy.stats</w:t>
+      </w:r>
+      <w:proofErr w:type="spellEnd"/>
+      <w:r>
+        <w:t xml:space="preserve"> import ttest_1samp # For one-sample </w:t>
+      </w:r>
+      <w:proofErr w:type="spellStart"/>
+      <w:r>
+        <w:t>t.test</w:t>
+      </w:r>
+      <w:proofErr w:type="spellEnd"/>
+      <w:r>
+        <w:t>() equivalent (see line 157)</w:t>
+      </w:r>
+    </w:p>
+    <w:p>
+      <w:r>
+        <w:t xml:space="preserve">from </w:t>
+      </w:r>
+      <w:proofErr w:type="spellStart"/>
+      <w:r>
+        <w:t>scipy.stats</w:t>
+      </w:r>
+      <w:proofErr w:type="spellEnd"/>
+      <w:r>
+        <w:t xml:space="preserve"> import </w:t>
+      </w:r>
+      <w:proofErr w:type="spellStart"/>
+      <w:r>
+        <w:t>ttest_ind</w:t>
+      </w:r>
+      <w:proofErr w:type="spellEnd"/>
+      <w:r>
+        <w:t xml:space="preserve"> # For two-sample </w:t>
+      </w:r>
+      <w:proofErr w:type="spellStart"/>
+      <w:r>
+        <w:t>t.test</w:t>
+      </w:r>
+      <w:proofErr w:type="spellEnd"/>
+      <w:r>
+        <w:t>() equivalent (see line 189)</w:t>
+      </w:r>
+    </w:p>
+    <w:p>
+      <w:r>
+        <w:t xml:space="preserve">from </w:t>
+      </w:r>
+      <w:proofErr w:type="spellStart"/>
+      <w:r>
+        <w:t>scipy.stats</w:t>
+      </w:r>
+      <w:proofErr w:type="spellEnd"/>
+      <w:r>
+        <w:t xml:space="preserve"> import </w:t>
+      </w:r>
+      <w:proofErr w:type="spellStart"/>
+      <w:r>
+        <w:t>ttest_rel</w:t>
+      </w:r>
+      <w:proofErr w:type="spellEnd"/>
+      <w:r>
+        <w:t xml:space="preserve"> # For paired two-sample </w:t>
+      </w:r>
+      <w:proofErr w:type="spellStart"/>
+      <w:r>
+        <w:t>t.test</w:t>
+      </w:r>
+      <w:proofErr w:type="spellEnd"/>
+      <w:r>
+        <w:t>() equivalent (see line 199)</w:t>
+      </w:r>
+    </w:p>
+    <w:p>
+      <w:r>
+        <w:t xml:space="preserve">from </w:t>
+      </w:r>
+      <w:proofErr w:type="spellStart"/>
+      <w:r>
+        <w:t>scipy.stats</w:t>
+      </w:r>
+      <w:proofErr w:type="spellEnd"/>
+      <w:r>
+        <w:t xml:space="preserve"> import </w:t>
+      </w:r>
+      <w:proofErr w:type="spellStart"/>
+      <w:r>
+        <w:t>binomtest</w:t>
+      </w:r>
+      <w:proofErr w:type="spellEnd"/>
+      <w:r>
+        <w:t xml:space="preserve"> # For one-sample </w:t>
+      </w:r>
+      <w:proofErr w:type="spellStart"/>
+      <w:r>
+        <w:t>prop.test</w:t>
+      </w:r>
+      <w:proofErr w:type="spellEnd"/>
+      <w:r>
+        <w:t>() equivalent (see line 265)</w:t>
+      </w:r>
+    </w:p>
+    <w:p>
+      <w:r>
+        <w:t xml:space="preserve">from </w:t>
+      </w:r>
+      <w:proofErr w:type="spellStart"/>
+      <w:r>
+        <w:t>statsmodels.stats.proportion</w:t>
+      </w:r>
+      <w:proofErr w:type="spellEnd"/>
+      <w:r>
+        <w:t xml:space="preserve"> import </w:t>
+      </w:r>
+      <w:proofErr w:type="spellStart"/>
+      <w:r>
+        <w:t>proportions_ztest</w:t>
+      </w:r>
+      <w:proofErr w:type="spellEnd"/>
+      <w:r>
+        <w:t xml:space="preserve"> # For two-sample </w:t>
+      </w:r>
+      <w:proofErr w:type="spellStart"/>
+      <w:r>
+        <w:t>prop.test</w:t>
+      </w:r>
+      <w:proofErr w:type="spellEnd"/>
+      <w:r>
+        <w:t>() equivalent (see line 274)</w:t>
+      </w:r>
+    </w:p>
+    <w:p/>
+    <w:p/>
+    <w:p>
+      <w:r>
+        <w:t>#Problem 1.A</w:t>
+      </w:r>
+    </w:p>
+    <w:p>
+      <w:r>
+        <w:t>Lifetimes = [25.5, 26.1, 26.8, 23.2, 24.2, 28.4, 25.0, 27.8, 27.3, 25.7]</w:t>
+      </w:r>
+    </w:p>
+    <w:p>
+      <w:proofErr w:type="spellStart"/>
+      <w:r>
+        <w:t>t_stat</w:t>
+      </w:r>
+      <w:proofErr w:type="spellEnd"/>
+      <w:r>
+        <w:t xml:space="preserve">, </w:t>
+      </w:r>
+      <w:proofErr w:type="spellStart"/>
+      <w:r>
+        <w:t>p_value</w:t>
+      </w:r>
+      <w:proofErr w:type="spellEnd"/>
+      <w:r>
+        <w:t xml:space="preserve"> = ttest_1samp(Lifetimes, </w:t>
+      </w:r>
+      <w:proofErr w:type="spellStart"/>
+      <w:r>
+        <w:t>popmean</w:t>
+      </w:r>
+      <w:proofErr w:type="spellEnd"/>
+      <w:r>
+        <w:t>=25)</w:t>
+      </w:r>
+    </w:p>
+    <w:p>
+      <w:r>
+        <w:t>print(</w:t>
+      </w:r>
+      <w:proofErr w:type="spellStart"/>
+      <w:r>
+        <w:t>p_value</w:t>
+      </w:r>
+      <w:proofErr w:type="spellEnd"/>
+      <w:r>
+        <w:t>/2)</w:t>
+      </w:r>
+    </w:p>
+    <w:p>
+      <w:r>
+        <w:t>print (</w:t>
+      </w:r>
+      <w:proofErr w:type="spellStart"/>
+      <w:r>
+        <w:t>t_stat</w:t>
+      </w:r>
+      <w:proofErr w:type="spellEnd"/>
+      <w:r>
+        <w:t>)</w:t>
+      </w:r>
+    </w:p>
+    <w:p>
+      <w:r>
+        <w:lastRenderedPageBreak/>
+        <w:t>#P/2 is &lt;.05 and T&gt;0 therefore mean battery life is above 25Hrs</w:t>
+      </w:r>
+    </w:p>
+    <w:p/>
+    <w:p>
+      <w:r>
+        <w:t>#Problem 1.B</w:t>
+      </w:r>
+    </w:p>
+    <w:p>
+      <w:r>
+        <w:t xml:space="preserve">n = </w:t>
+      </w:r>
+      <w:proofErr w:type="spellStart"/>
+      <w:r>
+        <w:t>len</w:t>
+      </w:r>
+      <w:proofErr w:type="spellEnd"/>
+      <w:r>
+        <w:t>(Lifetimes)</w:t>
+      </w:r>
+    </w:p>
+    <w:p>
+      <w:r>
+        <w:t xml:space="preserve">mean = </w:t>
+      </w:r>
+      <w:proofErr w:type="spellStart"/>
+      <w:r>
+        <w:t>np.mean</w:t>
+      </w:r>
+      <w:proofErr w:type="spellEnd"/>
+      <w:r>
+        <w:t>(Lifetimes)</w:t>
+      </w:r>
+    </w:p>
+    <w:p>
+      <w:r>
+        <w:t xml:space="preserve">std = </w:t>
+      </w:r>
+      <w:proofErr w:type="spellStart"/>
+      <w:r>
+        <w:t>np.std</w:t>
+      </w:r>
+      <w:proofErr w:type="spellEnd"/>
+      <w:r>
+        <w:t xml:space="preserve">(Lifetimes, </w:t>
+      </w:r>
+      <w:proofErr w:type="spellStart"/>
+      <w:r>
+        <w:t>ddof</w:t>
+      </w:r>
+      <w:proofErr w:type="spellEnd"/>
+      <w:r>
+        <w:t>=1)</w:t>
+      </w:r>
+    </w:p>
+    <w:p>
+      <w:r>
+        <w:t>confidence = 0.90</w:t>
+      </w:r>
+    </w:p>
+    <w:p>
+      <w:r>
+        <w:t>alpha = 1 - confidence</w:t>
+      </w:r>
+    </w:p>
+    <w:p>
+      <w:proofErr w:type="spellStart"/>
+      <w:r>
+        <w:t>df</w:t>
+      </w:r>
+      <w:proofErr w:type="spellEnd"/>
+      <w:r>
+        <w:t xml:space="preserve"> = n - 1</w:t>
+      </w:r>
+    </w:p>
+    <w:p>
+      <w:proofErr w:type="spellStart"/>
+      <w:r>
+        <w:t>t_crit</w:t>
+      </w:r>
+      <w:proofErr w:type="spellEnd"/>
+      <w:r>
+        <w:t xml:space="preserve"> = </w:t>
+      </w:r>
+      <w:proofErr w:type="spellStart"/>
+      <w:r>
+        <w:t>t.ppf</w:t>
+      </w:r>
+      <w:proofErr w:type="spellEnd"/>
+      <w:r>
+        <w:t xml:space="preserve">(1 - alpha/2, </w:t>
+      </w:r>
+      <w:proofErr w:type="spellStart"/>
+      <w:r>
+        <w:t>df</w:t>
+      </w:r>
+      <w:proofErr w:type="spellEnd"/>
+      <w:r>
+        <w:t>)</w:t>
+      </w:r>
+    </w:p>
+    <w:p>
+      <w:proofErr w:type="spellStart"/>
+      <w:r>
+        <w:t>margin_error</w:t>
+      </w:r>
+      <w:proofErr w:type="spellEnd"/>
+      <w:r>
+        <w:t xml:space="preserve"> = </w:t>
+      </w:r>
+      <w:proofErr w:type="spellStart"/>
+      <w:r>
+        <w:t>t_crit</w:t>
+      </w:r>
+      <w:proofErr w:type="spellEnd"/>
+      <w:r>
+        <w:t xml:space="preserve"> * (std / </w:t>
+      </w:r>
+      <w:proofErr w:type="spellStart"/>
+      <w:r>
+        <w:t>np.sqrt</w:t>
+      </w:r>
+      <w:proofErr w:type="spellEnd"/>
+      <w:r>
+        <w:t>(n))</w:t>
+      </w:r>
+    </w:p>
+    <w:p>
+      <w:proofErr w:type="spellStart"/>
+      <w:r>
+        <w:t>lowerInterval</w:t>
+      </w:r>
+      <w:proofErr w:type="spellEnd"/>
+      <w:r>
+        <w:t xml:space="preserve"> = mean - </w:t>
+      </w:r>
+      <w:proofErr w:type="spellStart"/>
+      <w:r>
+        <w:t>margin_error</w:t>
+      </w:r>
+      <w:proofErr w:type="spellEnd"/>
+    </w:p>
+    <w:p>
+      <w:proofErr w:type="spellStart"/>
+      <w:r>
+        <w:t>upperInterval</w:t>
+      </w:r>
+      <w:proofErr w:type="spellEnd"/>
+      <w:r>
+        <w:t xml:space="preserve"> = mean + </w:t>
+      </w:r>
+      <w:proofErr w:type="spellStart"/>
+      <w:r>
+        <w:t>margin_error</w:t>
+      </w:r>
+      <w:proofErr w:type="spellEnd"/>
+    </w:p>
+    <w:p/>
+    <w:p>
+      <w:r>
+        <w:t>print(f"90% Confidence Interval: ({lowerInterval:.2f}, {upperInterval:.2f})")</w:t>
+      </w:r>
+    </w:p>
+    <w:p>
+      <w:r>
+        <w:t>#This means that there is a 90% chance that the mean of the total population of batteries between 25.06 and 26.94</w:t>
+      </w:r>
+    </w:p>
+    <w:p/>
+    <w:p>
+      <w:r>
+        <w:t>#Problem 1.C</w:t>
+      </w:r>
+    </w:p>
+    <w:p>
+      <w:proofErr w:type="spellStart"/>
+      <w:r>
+        <w:t>plt.close</w:t>
+      </w:r>
+      <w:proofErr w:type="spellEnd"/>
+      <w:r>
+        <w:t>()</w:t>
+      </w:r>
+    </w:p>
+    <w:p>
+      <w:proofErr w:type="spellStart"/>
+      <w:r>
+        <w:t>lifetimesSorted</w:t>
+      </w:r>
+      <w:proofErr w:type="spellEnd"/>
+      <w:r>
+        <w:t xml:space="preserve"> = </w:t>
+      </w:r>
+      <w:proofErr w:type="spellStart"/>
+      <w:r>
+        <w:t>np.sort</w:t>
+      </w:r>
+      <w:proofErr w:type="spellEnd"/>
+      <w:r>
+        <w:t>(Lifetimes)</w:t>
+      </w:r>
+    </w:p>
+    <w:p>
+      <w:r>
+        <w:t>p = [(</w:t>
+      </w:r>
+      <w:proofErr w:type="spellStart"/>
+      <w:r>
+        <w:t>i</w:t>
+      </w:r>
+      <w:proofErr w:type="spellEnd"/>
+      <w:r>
+        <w:t xml:space="preserve"> - .5) / n for </w:t>
+      </w:r>
+      <w:proofErr w:type="spellStart"/>
+      <w:r>
+        <w:t>i</w:t>
+      </w:r>
+      <w:proofErr w:type="spellEnd"/>
+      <w:r>
+        <w:t xml:space="preserve"> in range(1, n+1)]</w:t>
+      </w:r>
+    </w:p>
+    <w:p>
+      <w:r>
+        <w:t xml:space="preserve">quants = </w:t>
+      </w:r>
+      <w:proofErr w:type="spellStart"/>
+      <w:r>
+        <w:t>norm.ppf</w:t>
+      </w:r>
+      <w:proofErr w:type="spellEnd"/>
+      <w:r>
+        <w:t>(p, loc=mean, scale=std)</w:t>
+      </w:r>
+    </w:p>
+    <w:p>
+      <w:proofErr w:type="spellStart"/>
+      <w:r>
+        <w:t>plt.scatter</w:t>
+      </w:r>
+      <w:proofErr w:type="spellEnd"/>
+      <w:r>
+        <w:t xml:space="preserve">(quants, </w:t>
+      </w:r>
+      <w:proofErr w:type="spellStart"/>
+      <w:r>
+        <w:t>lifetimesSorted</w:t>
+      </w:r>
+      <w:proofErr w:type="spellEnd"/>
+      <w:r>
+        <w:t>)</w:t>
+      </w:r>
+    </w:p>
+    <w:p>
+      <w:proofErr w:type="spellStart"/>
+      <w:r>
+        <w:t>plt.plot</w:t>
+      </w:r>
+      <w:proofErr w:type="spellEnd"/>
+      <w:r>
+        <w:t xml:space="preserve">(quants, quants, color='red', </w:t>
+      </w:r>
+      <w:proofErr w:type="spellStart"/>
+      <w:r>
+        <w:t>linestyle</w:t>
+      </w:r>
+      <w:proofErr w:type="spellEnd"/>
+      <w:r>
+        <w:t>='--')  # reference line</w:t>
+      </w:r>
+    </w:p>
+    <w:p/>
+    <w:p>
+      <w:proofErr w:type="spellStart"/>
+      <w:r>
+        <w:lastRenderedPageBreak/>
+        <w:t>plt.title</w:t>
+      </w:r>
+      <w:proofErr w:type="spellEnd"/>
+      <w:r>
+        <w:t>("Normal Probability Plot of Battery Lifetimes")</w:t>
+      </w:r>
+    </w:p>
+    <w:p>
+      <w:proofErr w:type="spellStart"/>
+      <w:r>
+        <w:t>plt.xlabel</w:t>
+      </w:r>
+      <w:proofErr w:type="spellEnd"/>
+      <w:r>
+        <w:t>("Theoretical Quantiles")</w:t>
+      </w:r>
+    </w:p>
+    <w:p>
+      <w:proofErr w:type="spellStart"/>
+      <w:r>
+        <w:t>plt.ylabel</w:t>
+      </w:r>
+      <w:proofErr w:type="spellEnd"/>
+      <w:r>
+        <w:t>("Sample Quantiles")</w:t>
+      </w:r>
+    </w:p>
+    <w:p>
+      <w:proofErr w:type="spellStart"/>
+      <w:r>
+        <w:t>plt.grid</w:t>
+      </w:r>
+      <w:proofErr w:type="spellEnd"/>
+      <w:r>
+        <w:t>(True)</w:t>
+      </w:r>
+    </w:p>
+    <w:p>
+      <w:proofErr w:type="spellStart"/>
+      <w:r>
+        <w:t>plt.show</w:t>
+      </w:r>
+      <w:proofErr w:type="spellEnd"/>
+      <w:r>
+        <w:t>()</w:t>
+      </w:r>
+    </w:p>
+    <w:p>
+      <w:r>
+        <w:t xml:space="preserve">#Values are close to a straight line so they appear to be </w:t>
+      </w:r>
+      <w:proofErr w:type="spellStart"/>
+      <w:r>
+        <w:t>almsot</w:t>
+      </w:r>
+      <w:proofErr w:type="spellEnd"/>
+      <w:r>
+        <w:t xml:space="preserve"> normally distributed.</w:t>
+      </w:r>
+    </w:p>
+    <w:p>
+      <w:r>
+        <w:t xml:space="preserve">#Therefore, </w:t>
+      </w:r>
+      <w:proofErr w:type="spellStart"/>
+      <w:r>
+        <w:t>t_test</w:t>
+      </w:r>
+      <w:proofErr w:type="spellEnd"/>
+      <w:r>
+        <w:t xml:space="preserve"> and confidence intervals can be used assuming they are normal.</w:t>
+      </w:r>
+    </w:p>
+    <w:p>
+      <w:r>
+        <w:rPr>
+          <w:noProof/>
+        </w:rPr>
+        <w:drawing>
+          <wp:inline distT="0" distB="0" distL="0" distR="0" wp14:anchorId="2B66DBD5" wp14:editId="34689B88">
+            <wp:extent cx="6029325" cy="4019550"/>
+            <wp:effectExtent l="0" t="0" r="9525" b="0"/>
+            <wp:docPr id="511972517" name="Picture 4"/>
+            <wp:cNvGraphicFramePr>
+              <a:graphicFrameLocks xmlns:a="http://schemas.openxmlformats.org/drawingml/2006/main" noChangeAspect="1"/>
+            </wp:cNvGraphicFramePr>
+            <a:graphic xmlns:a="http://schemas.openxmlformats.org/drawingml/2006/main">
+              <a:graphicData uri="http://schemas.openxmlformats.org/drawingml/2006/picture">
+                <pic:pic xmlns:pic="http://schemas.openxmlformats.org/drawingml/2006/picture">
+                  <pic:nvPicPr>
+                    <pic:cNvPr id="0" name="Picture 3"/>
+                    <pic:cNvPicPr>
+                      <a:picLocks noChangeAspect="1" noChangeArrowheads="1"/>
+                    </pic:cNvPicPr>
+                  </pic:nvPicPr>
+                  <pic:blipFill>
+                    <a:blip r:embed="rId4">
+                      <a:extLst>
+                        <a:ext uri="{28A0092B-C50C-407E-A947-70E740481C1C}">
+                          <a14:useLocalDpi xmlns:a14="http://schemas.microsoft.com/office/drawing/2010/main" val="0"/>
+                        </a:ext>
+                      </a:extLst>
+                    </a:blip>
+                    <a:srcRect/>
+                    <a:stretch>
+                      <a:fillRect/>
+                    </a:stretch>
+                  </pic:blipFill>
+                  <pic:spPr bwMode="auto">
+                    <a:xfrm>
+                      <a:off x="0" y="0"/>
+                      <a:ext cx="6029325" cy="4019550"/>
+                    </a:xfrm>
+                    <a:prstGeom prst="rect">
+                      <a:avLst/>
+                    </a:prstGeom>
+                    <a:noFill/>
+                  </pic:spPr>
+                </pic:pic>
+              </a:graphicData>
+            </a:graphic>
+          </wp:inline>
+        </w:drawing>
+      </w:r>
+    </w:p>
+    <w:p/>
+    <w:p>
+      <w:r>
+        <w:t>#Problem 2.A</w:t>
+      </w:r>
+    </w:p>
+    <w:p>
+      <w:r>
+        <w:t>n = 500</w:t>
+      </w:r>
+    </w:p>
+    <w:p>
+      <w:r>
+        <w:t>x = 65</w:t>
+      </w:r>
+    </w:p>
+    <w:p>
+      <w:r>
+        <w:t>fraction = x / n</w:t>
+      </w:r>
+    </w:p>
+    <w:p>
+      <w:r>
+        <w:t>alpha = .1</w:t>
+      </w:r>
+    </w:p>
+    <w:p>
+      <w:r>
+        <w:lastRenderedPageBreak/>
+        <w:t>p0 = .08</w:t>
+      </w:r>
+    </w:p>
+    <w:p>
+      <w:r>
+        <w:t xml:space="preserve">std0 = </w:t>
+      </w:r>
+      <w:proofErr w:type="spellStart"/>
+      <w:r>
+        <w:t>np.sqrt</w:t>
+      </w:r>
+      <w:proofErr w:type="spellEnd"/>
+      <w:r>
+        <w:t>(p0 * (1-p0)/n)</w:t>
+      </w:r>
+    </w:p>
+    <w:p>
+      <w:r>
+        <w:t>z = (fraction - p0) / std0</w:t>
+      </w:r>
+    </w:p>
+    <w:p>
+      <w:r>
+        <w:t xml:space="preserve">p = 2 * (1 - </w:t>
+      </w:r>
+      <w:proofErr w:type="spellStart"/>
+      <w:r>
+        <w:t>norm.cdf</w:t>
+      </w:r>
+      <w:proofErr w:type="spellEnd"/>
+      <w:r>
+        <w:t>(abs(z)))</w:t>
+      </w:r>
+    </w:p>
+    <w:p>
+      <w:r>
+        <w:t>print(</w:t>
+      </w:r>
+      <w:proofErr w:type="spellStart"/>
+      <w:r>
+        <w:t>f"P</w:t>
+      </w:r>
+      <w:proofErr w:type="spellEnd"/>
+      <w:r>
+        <w:t>:{p:.2f} &lt; Alpha:{alpha:.2f}?")</w:t>
+      </w:r>
+    </w:p>
+    <w:p>
+      <w:r>
+        <w:t>#Null Hypothesis Rejected. Strong evidence that is it much higher than .08</w:t>
+      </w:r>
+    </w:p>
+    <w:p/>
+    <w:p>
+      <w:r>
+        <w:t>#Problem 2.B</w:t>
+      </w:r>
+    </w:p>
+    <w:p>
+      <w:r>
+        <w:t xml:space="preserve">z = </w:t>
+      </w:r>
+      <w:proofErr w:type="spellStart"/>
+      <w:r>
+        <w:t>norm.ppf</w:t>
+      </w:r>
+      <w:proofErr w:type="spellEnd"/>
+      <w:r>
+        <w:t>(.95)</w:t>
+      </w:r>
+    </w:p>
+    <w:p>
+      <w:proofErr w:type="spellStart"/>
+      <w:r>
+        <w:t>upperInterval</w:t>
+      </w:r>
+      <w:proofErr w:type="spellEnd"/>
+      <w:r>
+        <w:t xml:space="preserve"> = fraction + z * std0</w:t>
+      </w:r>
+    </w:p>
+    <w:p>
+      <w:r>
+        <w:t>print(</w:t>
+      </w:r>
+      <w:proofErr w:type="spellStart"/>
+      <w:r>
+        <w:t>upperInterval</w:t>
+      </w:r>
+      <w:proofErr w:type="spellEnd"/>
+      <w:r>
+        <w:t>)</w:t>
+      </w:r>
+    </w:p>
+    <w:p>
+      <w:r>
+        <w:t>#around .15</w:t>
+      </w:r>
+    </w:p>
+    <w:p/>
+    <w:p>
+      <w:r>
+        <w:t>#Problem 3</w:t>
+      </w:r>
+    </w:p>
+    <w:p>
+      <w:r>
+        <w:t>alpha = .01</w:t>
+      </w:r>
+    </w:p>
+    <w:p>
+      <w:r>
+        <w:t>Micrometer= [0.150,0.151,0.151,0.152,0.151,0.150,0.151,0.153,0.152,0.151,0.151,0.151]</w:t>
+      </w:r>
+    </w:p>
+    <w:p>
+      <w:r>
+        <w:t>Vernier= [0.151,0.150,0.151,0.150,0.151,0.151,0.153,0.155,0.154,0.151,0.150,0.152]</w:t>
+      </w:r>
+    </w:p>
+    <w:p>
+      <w:proofErr w:type="spellStart"/>
+      <w:r>
+        <w:t>t_stat</w:t>
+      </w:r>
+      <w:proofErr w:type="spellEnd"/>
+      <w:r>
+        <w:t xml:space="preserve">, </w:t>
+      </w:r>
+      <w:proofErr w:type="spellStart"/>
+      <w:r>
+        <w:t>p_stat</w:t>
+      </w:r>
+      <w:proofErr w:type="spellEnd"/>
+      <w:r>
+        <w:t xml:space="preserve"> = </w:t>
+      </w:r>
+      <w:proofErr w:type="spellStart"/>
+      <w:r>
+        <w:t>ttest_ind</w:t>
+      </w:r>
+      <w:proofErr w:type="spellEnd"/>
+      <w:r>
+        <w:t>(Micrometer, Vernier)</w:t>
+      </w:r>
+    </w:p>
+    <w:p>
+      <w:r>
+        <w:t>print(</w:t>
+      </w:r>
+      <w:proofErr w:type="spellStart"/>
+      <w:r>
+        <w:t>f"P</w:t>
+      </w:r>
+      <w:proofErr w:type="spellEnd"/>
+      <w:r>
+        <w:t>:{p_stat:.2f} &lt; Alpha:{alpha:.2f}?")</w:t>
+      </w:r>
+    </w:p>
+    <w:p>
+      <w:r>
+        <w:t>#p is .44 so we fail to reject Null Hype. No significant mean difference.</w:t>
+      </w:r>
+    </w:p>
+    <w:p/>
+    <w:p>
+      <w:r>
+        <w:t>#Problem 4.A</w:t>
+      </w:r>
+    </w:p>
+    <w:p>
+      <w:r>
+        <w:t>Flow = [125,125,125,125,125,125,160,160,160,160,160,160,200,200,200,200,200,200]</w:t>
+      </w:r>
+    </w:p>
+    <w:p>
+      <w:r>
+        <w:t>Uniformity = [2.7,2.6,4.6,3.2,3,3.8,4.6,4.9,5,4.2,3.6,4.2,4.6,2.9,3.4,3.5,4.1,5.1]</w:t>
+      </w:r>
+    </w:p>
+    <w:p>
+      <w:proofErr w:type="spellStart"/>
+      <w:r>
+        <w:t>df</w:t>
+      </w:r>
+      <w:proofErr w:type="spellEnd"/>
+      <w:r>
+        <w:t xml:space="preserve"> = </w:t>
+      </w:r>
+      <w:proofErr w:type="spellStart"/>
+      <w:r>
+        <w:t>pd.DataFrame</w:t>
+      </w:r>
+      <w:proofErr w:type="spellEnd"/>
+      <w:r>
+        <w:t>({'Flow': Flow, 'Uniformity': Uniformity})</w:t>
+      </w:r>
+    </w:p>
+    <w:p/>
+    <w:p>
+      <w:r>
+        <w:lastRenderedPageBreak/>
+        <w:t># Convert Flow to Category and Create Dummies</w:t>
+      </w:r>
+    </w:p>
+    <w:p>
+      <w:proofErr w:type="spellStart"/>
+      <w:r>
+        <w:t>df</w:t>
+      </w:r>
+      <w:proofErr w:type="spellEnd"/>
+      <w:r>
+        <w:t xml:space="preserve"> = </w:t>
+      </w:r>
+      <w:proofErr w:type="spellStart"/>
+      <w:r>
+        <w:t>pd.get_dummies</w:t>
+      </w:r>
+      <w:proofErr w:type="spellEnd"/>
+      <w:r>
+        <w:t>(</w:t>
+      </w:r>
+      <w:proofErr w:type="spellStart"/>
+      <w:r>
+        <w:t>df</w:t>
+      </w:r>
+      <w:proofErr w:type="spellEnd"/>
+      <w:r>
+        <w:t xml:space="preserve">, columns=['Flow'], </w:t>
+      </w:r>
+      <w:proofErr w:type="spellStart"/>
+      <w:r>
+        <w:t>drop_first</w:t>
+      </w:r>
+      <w:proofErr w:type="spellEnd"/>
+      <w:r>
+        <w:t>=True) # Drops one category to avoid multicollinearity (similar to R’s default behavior with factors in linear regression).</w:t>
+      </w:r>
+    </w:p>
+    <w:p>
+      <w:r>
+        <w:t>print(</w:t>
+      </w:r>
+      <w:proofErr w:type="spellStart"/>
+      <w:r>
+        <w:t>df.head</w:t>
+      </w:r>
+      <w:proofErr w:type="spellEnd"/>
+      <w:r>
+        <w:t>())</w:t>
+      </w:r>
+    </w:p>
+    <w:p/>
+    <w:p>
+      <w:r>
+        <w:t># Convert Dummy Variables to 1 and 0</w:t>
+      </w:r>
+    </w:p>
+    <w:p>
+      <w:proofErr w:type="spellStart"/>
+      <w:r>
+        <w:t>df</w:t>
+      </w:r>
+      <w:proofErr w:type="spellEnd"/>
+      <w:r>
+        <w:t xml:space="preserve">['Flow_160'] = </w:t>
+      </w:r>
+      <w:proofErr w:type="spellStart"/>
+      <w:r>
+        <w:t>df</w:t>
+      </w:r>
+      <w:proofErr w:type="spellEnd"/>
+      <w:r>
+        <w:t>['Flow_160'].</w:t>
+      </w:r>
+      <w:proofErr w:type="spellStart"/>
+      <w:r>
+        <w:t>astype</w:t>
+      </w:r>
+      <w:proofErr w:type="spellEnd"/>
+      <w:r>
+        <w:t>(int)</w:t>
+      </w:r>
+    </w:p>
+    <w:p>
+      <w:proofErr w:type="spellStart"/>
+      <w:r>
+        <w:t>df</w:t>
+      </w:r>
+      <w:proofErr w:type="spellEnd"/>
+      <w:r>
+        <w:t xml:space="preserve">['Flow_200'] = </w:t>
+      </w:r>
+      <w:proofErr w:type="spellStart"/>
+      <w:r>
+        <w:t>df</w:t>
+      </w:r>
+      <w:proofErr w:type="spellEnd"/>
+      <w:r>
+        <w:t>['Flow_200'].</w:t>
+      </w:r>
+      <w:proofErr w:type="spellStart"/>
+      <w:r>
+        <w:t>astype</w:t>
+      </w:r>
+      <w:proofErr w:type="spellEnd"/>
+      <w:r>
+        <w:t>(int)</w:t>
+      </w:r>
+    </w:p>
+    <w:p/>
+    <w:p/>
+    <w:p>
+      <w:r>
+        <w:t># Define the response variable and predictors</w:t>
+      </w:r>
+    </w:p>
+    <w:p>
+      <w:r>
+        <w:t xml:space="preserve">X = </w:t>
+      </w:r>
+      <w:proofErr w:type="spellStart"/>
+      <w:r>
+        <w:t>df.drop</w:t>
+      </w:r>
+      <w:proofErr w:type="spellEnd"/>
+      <w:r>
+        <w:t>(columns='Uniformity')  # Predictor variables</w:t>
+      </w:r>
+    </w:p>
+    <w:p>
+      <w:r>
+        <w:t xml:space="preserve">y = </w:t>
+      </w:r>
+      <w:proofErr w:type="spellStart"/>
+      <w:r>
+        <w:t>df</w:t>
+      </w:r>
+      <w:proofErr w:type="spellEnd"/>
+      <w:r>
+        <w:t>['Uniformity']               # Response variable</w:t>
+      </w:r>
+    </w:p>
+    <w:p/>
+    <w:p>
+      <w:r>
+        <w:t># Add a constant to the predictors (intercept term)</w:t>
+      </w:r>
+    </w:p>
+    <w:p>
+      <w:r>
+        <w:t xml:space="preserve">X = </w:t>
+      </w:r>
+      <w:proofErr w:type="spellStart"/>
+      <w:r>
+        <w:t>sm.add_constant</w:t>
+      </w:r>
+      <w:proofErr w:type="spellEnd"/>
+      <w:r>
+        <w:t>(X)</w:t>
+      </w:r>
+    </w:p>
+    <w:p/>
+    <w:p>
+      <w:r>
+        <w:t># Fit the linear regression model</w:t>
+      </w:r>
+    </w:p>
+    <w:p>
+      <w:r>
+        <w:t xml:space="preserve">model = </w:t>
+      </w:r>
+      <w:proofErr w:type="spellStart"/>
+      <w:r>
+        <w:t>sm.OLS</w:t>
+      </w:r>
+      <w:proofErr w:type="spellEnd"/>
+      <w:r>
+        <w:t>(y, X)</w:t>
+      </w:r>
+    </w:p>
+    <w:p>
+      <w:r>
+        <w:t xml:space="preserve">results = </w:t>
+      </w:r>
+      <w:proofErr w:type="spellStart"/>
+      <w:r>
+        <w:t>model.fit</w:t>
+      </w:r>
+      <w:proofErr w:type="spellEnd"/>
+      <w:r>
+        <w:t>()</w:t>
+      </w:r>
+    </w:p>
+    <w:p/>
+    <w:p>
+      <w:r>
+        <w:t># Print the summary (similar to R's summary(</w:t>
+      </w:r>
+      <w:proofErr w:type="spellStart"/>
+      <w:r>
+        <w:t>lm</w:t>
+      </w:r>
+      <w:proofErr w:type="spellEnd"/>
+      <w:r>
+        <w:t>(...)))</w:t>
+      </w:r>
+    </w:p>
+    <w:p>
+      <w:r>
+        <w:t>print(</w:t>
+      </w:r>
+      <w:proofErr w:type="spellStart"/>
+      <w:r>
+        <w:t>results.summary</w:t>
+      </w:r>
+      <w:proofErr w:type="spellEnd"/>
+      <w:r>
+        <w:t>())</w:t>
+      </w:r>
+    </w:p>
+    <w:p>
+      <w:r>
+        <w:t xml:space="preserve">#F-Stat is .0534. So it's above .05 so we do not reject h0.So there is </w:t>
+      </w:r>
+    </w:p>
+    <w:p>
+      <w:r>
+        <w:t>#Not enough to conclude C2F6 Flow Rate significantly affects etch uniformity.</w:t>
+      </w:r>
+    </w:p>
+    <w:p/>
+    <w:p>
+      <w:r>
+        <w:lastRenderedPageBreak/>
+        <w:t>#Problem 4.B</w:t>
+      </w:r>
+    </w:p>
+    <w:p>
+      <w:proofErr w:type="spellStart"/>
+      <w:r>
+        <w:t>plt.close</w:t>
+      </w:r>
+      <w:proofErr w:type="spellEnd"/>
+      <w:r>
+        <w:t>()</w:t>
+      </w:r>
+    </w:p>
+    <w:p>
+      <w:proofErr w:type="spellStart"/>
+      <w:r>
+        <w:t>df</w:t>
+      </w:r>
+      <w:proofErr w:type="spellEnd"/>
+      <w:r>
+        <w:t xml:space="preserve"> = </w:t>
+      </w:r>
+      <w:proofErr w:type="spellStart"/>
+      <w:r>
+        <w:t>pd.DataFrame</w:t>
+      </w:r>
+      <w:proofErr w:type="spellEnd"/>
+      <w:r>
+        <w:t>({'Flow': Flow, 'Uniformity': Uniformity})</w:t>
+      </w:r>
+    </w:p>
+    <w:p>
+      <w:proofErr w:type="spellStart"/>
+      <w:r>
+        <w:t>plt.figure</w:t>
+      </w:r>
+      <w:proofErr w:type="spellEnd"/>
+      <w:r>
+        <w:t>(</w:t>
+      </w:r>
+      <w:proofErr w:type="spellStart"/>
+      <w:r>
+        <w:t>figsize</w:t>
+      </w:r>
+      <w:proofErr w:type="spellEnd"/>
+      <w:r>
+        <w:t>=(8, 6))</w:t>
+      </w:r>
+    </w:p>
+    <w:p>
+      <w:proofErr w:type="spellStart"/>
+      <w:r>
+        <w:t>sns.boxplot</w:t>
+      </w:r>
+      <w:proofErr w:type="spellEnd"/>
+      <w:r>
+        <w:t>(x='Flow', y='Uniformity', data=</w:t>
+      </w:r>
+      <w:proofErr w:type="spellStart"/>
+      <w:r>
+        <w:t>df</w:t>
+      </w:r>
+      <w:proofErr w:type="spellEnd"/>
+      <w:r>
+        <w:t>)</w:t>
+      </w:r>
+    </w:p>
+    <w:p>
+      <w:proofErr w:type="spellStart"/>
+      <w:r>
+        <w:t>plt.title</w:t>
+      </w:r>
+      <w:proofErr w:type="spellEnd"/>
+      <w:r>
+        <w:t>("Etch Uniformity by C₂F₆ Flow Rate")</w:t>
+      </w:r>
+    </w:p>
+    <w:p>
+      <w:proofErr w:type="spellStart"/>
+      <w:r>
+        <w:t>plt.xlabel</w:t>
+      </w:r>
+      <w:proofErr w:type="spellEnd"/>
+      <w:r>
+        <w:t>("Flow Rate")</w:t>
+      </w:r>
+    </w:p>
+    <w:p>
+      <w:proofErr w:type="spellStart"/>
+      <w:r>
+        <w:t>plt.ylabel</w:t>
+      </w:r>
+      <w:proofErr w:type="spellEnd"/>
+      <w:r>
+        <w:t>("Uniformity (%)")</w:t>
+      </w:r>
+    </w:p>
+    <w:p>
+      <w:proofErr w:type="spellStart"/>
+      <w:r>
+        <w:t>plt.show</w:t>
+      </w:r>
+      <w:proofErr w:type="spellEnd"/>
+      <w:r>
+        <w:t>()</w:t>
+      </w:r>
+    </w:p>
+    <w:p>
+      <w:r>
+        <w:t>#125. it has the lowest values of the 3.</w:t>
+      </w:r>
+      <w:r>
+        <w:br/>
+      </w:r>
+      <w:r>
+        <w:br/>
+      </w:r>
+      <w:r>
+        <w:rPr>
+          <w:noProof/>
+        </w:rPr>
+        <w:drawing>
+          <wp:inline distT="0" distB="0" distL="0" distR="0" wp14:anchorId="2E9A816D" wp14:editId="70E0FC50">
+            <wp:extent cx="5953125" cy="3968750"/>
+            <wp:effectExtent l="0" t="0" r="9525" b="0"/>
+            <wp:docPr id="1315021415" name="Picture 6"/>
+            <wp:cNvGraphicFramePr>
+              <a:graphicFrameLocks xmlns:a="http://schemas.openxmlformats.org/drawingml/2006/main" noChangeAspect="1"/>
+            </wp:cNvGraphicFramePr>
+            <a:graphic xmlns:a="http://schemas.openxmlformats.org/drawingml/2006/main">
+              <a:graphicData uri="http://schemas.openxmlformats.org/drawingml/2006/picture">
+                <pic:pic xmlns:pic="http://schemas.openxmlformats.org/drawingml/2006/picture">
+                  <pic:nvPicPr>
+                    <pic:cNvPr id="0" name="Picture 4"/>
+                    <pic:cNvPicPr>
+                      <a:picLocks noChangeAspect="1" noChangeArrowheads="1"/>
+                    </pic:cNvPicPr>
+                  </pic:nvPicPr>
+                  <pic:blipFill>
+                    <a:blip r:embed="rId5">
+                      <a:extLst>
+                        <a:ext uri="{28A0092B-C50C-407E-A947-70E740481C1C}">
+                          <a14:useLocalDpi xmlns:a14="http://schemas.microsoft.com/office/drawing/2010/main" val="0"/>
+                        </a:ext>
+                      </a:extLst>
+                    </a:blip>
+                    <a:srcRect/>
+                    <a:stretch>
+                      <a:fillRect/>
+                    </a:stretch>
+                  </pic:blipFill>
+                  <pic:spPr bwMode="auto">
+                    <a:xfrm>
+                      <a:off x="0" y="0"/>
+                      <a:ext cx="5953125" cy="3968750"/>
+                    </a:xfrm>
+                    <a:prstGeom prst="rect">
+                      <a:avLst/>
+                    </a:prstGeom>
+                    <a:noFill/>
+                  </pic:spPr>
+                </pic:pic>
+              </a:graphicData>
+            </a:graphic>
+          </wp:inline>
+        </w:drawing>
+      </w:r>
+    </w:p>
+    <w:p/>
+    <w:p>
+      <w:r>
+        <w:t>#Problem 4.C</w:t>
+      </w:r>
+    </w:p>
+    <w:p>
+      <w:proofErr w:type="spellStart"/>
+      <w:r>
+        <w:t>plt.close</w:t>
+      </w:r>
+      <w:proofErr w:type="spellEnd"/>
+      <w:r>
+        <w:t>()</w:t>
+      </w:r>
+    </w:p>
+    <w:p>
+      <w:proofErr w:type="spellStart"/>
+      <w:r>
+        <w:lastRenderedPageBreak/>
+        <w:t>stats.probplot</w:t>
+      </w:r>
+      <w:proofErr w:type="spellEnd"/>
+      <w:r>
+        <w:t xml:space="preserve">(Uniformity, </w:t>
+      </w:r>
+      <w:proofErr w:type="spellStart"/>
+      <w:r>
+        <w:t>dist</w:t>
+      </w:r>
+      <w:proofErr w:type="spellEnd"/>
+      <w:r>
+        <w:t>="norm", plot=</w:t>
+      </w:r>
+      <w:proofErr w:type="spellStart"/>
+      <w:r>
+        <w:t>plt</w:t>
+      </w:r>
+      <w:proofErr w:type="spellEnd"/>
+      <w:r>
+        <w:t>)</w:t>
+      </w:r>
+    </w:p>
+    <w:p>
+      <w:proofErr w:type="spellStart"/>
+      <w:r>
+        <w:t>plt.title</w:t>
+      </w:r>
+      <w:proofErr w:type="spellEnd"/>
+      <w:r>
+        <w:t>("Q-Q Plot of Uniformity")</w:t>
+      </w:r>
+    </w:p>
+    <w:p>
+      <w:proofErr w:type="spellStart"/>
+      <w:r>
+        <w:t>plt.xlabel</w:t>
+      </w:r>
+      <w:proofErr w:type="spellEnd"/>
+      <w:r>
+        <w:t>("Quants")</w:t>
+      </w:r>
+    </w:p>
+    <w:p>
+      <w:proofErr w:type="spellStart"/>
+      <w:r>
+        <w:t>plt.ylabel</w:t>
+      </w:r>
+      <w:proofErr w:type="spellEnd"/>
+      <w:r>
+        <w:t>("Sample Quants")</w:t>
+      </w:r>
+    </w:p>
+    <w:p>
+      <w:proofErr w:type="spellStart"/>
+      <w:r>
+        <w:t>plt.show</w:t>
+      </w:r>
+      <w:proofErr w:type="spellEnd"/>
+      <w:r>
+        <w:t>()</w:t>
+      </w:r>
+    </w:p>
+    <w:p>
+      <w:r>
+        <w:t>#Yes, looks close to normally distributed</w:t>
+      </w:r>
+    </w:p>
+    <w:p>
+      <w:r>
+        <w:rPr>
+          <w:noProof/>
+        </w:rPr>
+        <w:drawing>
+          <wp:inline distT="0" distB="0" distL="0" distR="0" wp14:anchorId="4DB6E9BA" wp14:editId="1A6491D5">
+            <wp:extent cx="5667375" cy="3778250"/>
+            <wp:effectExtent l="0" t="0" r="9525" b="0"/>
+            <wp:docPr id="76778624" name="Picture 8"/>
+            <wp:cNvGraphicFramePr>
+              <a:graphicFrameLocks xmlns:a="http://schemas.openxmlformats.org/drawingml/2006/main" noChangeAspect="1"/>
+            </wp:cNvGraphicFramePr>
+            <a:graphic xmlns:a="http://schemas.openxmlformats.org/drawingml/2006/main">
+              <a:graphicData uri="http://schemas.openxmlformats.org/drawingml/2006/picture">
+                <pic:pic xmlns:pic="http://schemas.openxmlformats.org/drawingml/2006/picture">
+                  <pic:nvPicPr>
+                    <pic:cNvPr id="0" name="Picture 5"/>
+                    <pic:cNvPicPr>
+                      <a:picLocks noChangeAspect="1" noChangeArrowheads="1"/>
+                    </pic:cNvPicPr>
+                  </pic:nvPicPr>
+                  <pic:blipFill>
+                    <a:blip r:embed="rId6">
+                      <a:extLst>
+                        <a:ext uri="{28A0092B-C50C-407E-A947-70E740481C1C}">
+                          <a14:useLocalDpi xmlns:a14="http://schemas.microsoft.com/office/drawing/2010/main" val="0"/>
+                        </a:ext>
+                      </a:extLst>
+                    </a:blip>
+                    <a:srcRect/>
+                    <a:stretch>
+                      <a:fillRect/>
+                    </a:stretch>
+                  </pic:blipFill>
+                  <pic:spPr bwMode="auto">
+                    <a:xfrm>
+                      <a:off x="0" y="0"/>
+                      <a:ext cx="5667375" cy="3778250"/>
+                    </a:xfrm>
+                    <a:prstGeom prst="rect">
+                      <a:avLst/>
+                    </a:prstGeom>
+                    <a:noFill/>
+                  </pic:spPr>
+                </pic:pic>
+              </a:graphicData>
+            </a:graphic>
+          </wp:inline>
+        </w:drawing>
+      </w:r>
+    </w:p>
+    <w:p/>
+    <w:p>
+      <w:r>
+        <w:t>#Problem 5.A</w:t>
+      </w:r>
+    </w:p>
+    <w:p>
+      <w:r>
+        <w:t>Strength = [160,171,175,182,184,181,188,193,195,200]</w:t>
+      </w:r>
+    </w:p>
+    <w:p>
+      <w:proofErr w:type="spellStart"/>
+      <w:r>
+        <w:t>PctHardwood</w:t>
+      </w:r>
+      <w:proofErr w:type="spellEnd"/>
+      <w:r>
+        <w:t xml:space="preserve"> = [10,15,15,20,20,20,25,25,28,30]</w:t>
+      </w:r>
+    </w:p>
+    <w:p>
+      <w:proofErr w:type="spellStart"/>
+      <w:r>
+        <w:t>df</w:t>
+      </w:r>
+      <w:proofErr w:type="spellEnd"/>
+      <w:r>
+        <w:t xml:space="preserve"> = </w:t>
+      </w:r>
+      <w:proofErr w:type="spellStart"/>
+      <w:r>
+        <w:t>pd.DataFrame</w:t>
+      </w:r>
+      <w:proofErr w:type="spellEnd"/>
+      <w:r>
+        <w:t>({'</w:t>
+      </w:r>
+      <w:proofErr w:type="spellStart"/>
+      <w:r>
+        <w:t>PctHardwood</w:t>
+      </w:r>
+      <w:proofErr w:type="spellEnd"/>
+      <w:r>
+        <w:t xml:space="preserve">': </w:t>
+      </w:r>
+      <w:proofErr w:type="spellStart"/>
+      <w:r>
+        <w:t>PctHardwood</w:t>
+      </w:r>
+      <w:proofErr w:type="spellEnd"/>
+      <w:r>
+        <w:t>, 'Strength': Strength})</w:t>
+      </w:r>
+    </w:p>
+    <w:p>
+      <w:proofErr w:type="spellStart"/>
+      <w:r>
+        <w:t>df</w:t>
+      </w:r>
+      <w:proofErr w:type="spellEnd"/>
+      <w:r>
+        <w:t xml:space="preserve"> = </w:t>
+      </w:r>
+      <w:proofErr w:type="spellStart"/>
+      <w:r>
+        <w:t>pd.get_dummies</w:t>
+      </w:r>
+      <w:proofErr w:type="spellEnd"/>
+      <w:r>
+        <w:t>(</w:t>
+      </w:r>
+      <w:proofErr w:type="spellStart"/>
+      <w:r>
+        <w:t>df</w:t>
+      </w:r>
+      <w:proofErr w:type="spellEnd"/>
+      <w:r>
+        <w:t>, columns=['</w:t>
+      </w:r>
+      <w:proofErr w:type="spellStart"/>
+      <w:r>
+        <w:t>PctHardwood</w:t>
+      </w:r>
+      <w:proofErr w:type="spellEnd"/>
+      <w:r>
+        <w:t xml:space="preserve">'], </w:t>
+      </w:r>
+      <w:proofErr w:type="spellStart"/>
+      <w:r>
+        <w:t>drop_first</w:t>
+      </w:r>
+      <w:proofErr w:type="spellEnd"/>
+      <w:r>
+        <w:t>=True)</w:t>
+      </w:r>
+    </w:p>
+    <w:p>
+      <w:r>
+        <w:t xml:space="preserve">model = </w:t>
+      </w:r>
+      <w:proofErr w:type="spellStart"/>
+      <w:r>
+        <w:t>ols</w:t>
+      </w:r>
+      <w:proofErr w:type="spellEnd"/>
+      <w:r>
+        <w:t xml:space="preserve">('Strength ~ </w:t>
+      </w:r>
+      <w:proofErr w:type="spellStart"/>
+      <w:r>
+        <w:t>PctHardwood</w:t>
+      </w:r>
+      <w:proofErr w:type="spellEnd"/>
+      <w:r>
+        <w:t>', data=</w:t>
+      </w:r>
+      <w:proofErr w:type="spellStart"/>
+      <w:r>
+        <w:t>df</w:t>
+      </w:r>
+      <w:proofErr w:type="spellEnd"/>
+      <w:r>
+        <w:t xml:space="preserve">).fit() </w:t>
+      </w:r>
+    </w:p>
+    <w:p>
+      <w:proofErr w:type="spellStart"/>
+      <w:r>
+        <w:t>model.params</w:t>
+      </w:r>
+      <w:proofErr w:type="spellEnd"/>
+    </w:p>
+    <w:p>
+      <w:r>
+        <w:lastRenderedPageBreak/>
+        <w:t># y = 1.8786 * x + 143.82</w:t>
+      </w:r>
+    </w:p>
+    <w:p/>
+    <w:p>
+      <w:r>
+        <w:t>#Problem 5.B</w:t>
+      </w:r>
+    </w:p>
+    <w:p>
+      <w:proofErr w:type="spellStart"/>
+      <w:r>
+        <w:t>model.summary</w:t>
+      </w:r>
+      <w:proofErr w:type="spellEnd"/>
+      <w:r>
+        <w:t>()</w:t>
+      </w:r>
+    </w:p>
+    <w:p>
+      <w:r>
+        <w:t>#p is close to 0, so H0 is rejected and the Strength is related to amount</w:t>
+      </w:r>
+    </w:p>
+    <w:p>
+      <w:r>
+        <w:t>#of Hardwood</w:t>
+      </w:r>
+    </w:p>
+    <w:p/>
+    <w:p>
+      <w:r>
+        <w:t>#Problem 5.C</w:t>
+      </w:r>
+    </w:p>
+    <w:p>
+      <w:r>
+        <w:t>m = 1.8786</w:t>
+      </w:r>
+    </w:p>
+    <w:p>
+      <w:r>
+        <w:t>b = 143.82</w:t>
+      </w:r>
+    </w:p>
+    <w:p>
+      <w:r>
+        <w:t xml:space="preserve">line = [m * x + b for x in </w:t>
+      </w:r>
+      <w:proofErr w:type="spellStart"/>
+      <w:r>
+        <w:t>PctHardwood</w:t>
+      </w:r>
+      <w:proofErr w:type="spellEnd"/>
+      <w:r>
+        <w:t>]</w:t>
+      </w:r>
+    </w:p>
+    <w:p>
+      <w:proofErr w:type="spellStart"/>
+      <w:r>
+        <w:t>plt.close</w:t>
+      </w:r>
+      <w:proofErr w:type="spellEnd"/>
+      <w:r>
+        <w:t>()</w:t>
+      </w:r>
+    </w:p>
+    <w:p>
+      <w:proofErr w:type="spellStart"/>
+      <w:r>
+        <w:t>plt.scatter</w:t>
+      </w:r>
+      <w:proofErr w:type="spellEnd"/>
+      <w:r>
+        <w:t>(</w:t>
+      </w:r>
+      <w:proofErr w:type="spellStart"/>
+      <w:r>
+        <w:t>PctHardwood</w:t>
+      </w:r>
+      <w:proofErr w:type="spellEnd"/>
+      <w:r>
+        <w:t>, Strength, marker='o')</w:t>
+      </w:r>
+    </w:p>
+    <w:p>
+      <w:proofErr w:type="spellStart"/>
+      <w:r>
+        <w:t>plt.plot</w:t>
+      </w:r>
+      <w:proofErr w:type="spellEnd"/>
+      <w:r>
+        <w:t>(</w:t>
+      </w:r>
+      <w:proofErr w:type="spellStart"/>
+      <w:r>
+        <w:t>PctHardwood</w:t>
+      </w:r>
+      <w:proofErr w:type="spellEnd"/>
+      <w:r>
+        <w:t>, line, color='red')</w:t>
+      </w:r>
+    </w:p>
+    <w:p>
+      <w:proofErr w:type="spellStart"/>
+      <w:r>
+        <w:t>plt.title</w:t>
+      </w:r>
+      <w:proofErr w:type="spellEnd"/>
+      <w:r>
+        <w:t>("% Hardwood vs Strength")</w:t>
+      </w:r>
+    </w:p>
+    <w:p>
+      <w:proofErr w:type="spellStart"/>
+      <w:r>
+        <w:t>plt.xlabel</w:t>
+      </w:r>
+      <w:proofErr w:type="spellEnd"/>
+      <w:r>
+        <w:t>("% Hardwood")</w:t>
+      </w:r>
+    </w:p>
+    <w:p>
+      <w:proofErr w:type="spellStart"/>
+      <w:r>
+        <w:t>plt.ylabel</w:t>
+      </w:r>
+      <w:proofErr w:type="spellEnd"/>
+      <w:r>
+        <w:t>("Strength")</w:t>
+      </w:r>
+    </w:p>
+    <w:p>
+      <w:proofErr w:type="spellStart"/>
+      <w:r>
+        <w:t>plt.show</w:t>
+      </w:r>
+      <w:proofErr w:type="spellEnd"/>
+      <w:r>
+        <w:t>()</w:t>
+      </w:r>
+    </w:p>
+    <w:p>
+      <w:r>
+        <w:rPr>
+          <w:noProof/>
+        </w:rPr>
+        <w:lastRenderedPageBreak/>
+        <w:drawing>
+          <wp:inline distT="0" distB="0" distL="0" distR="0" wp14:anchorId="3A986040" wp14:editId="3DEA3EB6">
+            <wp:extent cx="5981700" cy="3987800"/>
+            <wp:effectExtent l="0" t="0" r="0" b="0"/>
+            <wp:docPr id="1132849372" name="Picture 10"/>
+            <wp:cNvGraphicFramePr>
+              <a:graphicFrameLocks xmlns:a="http://schemas.openxmlformats.org/drawingml/2006/main" noChangeAspect="1"/>
+            </wp:cNvGraphicFramePr>
+            <a:graphic xmlns:a="http://schemas.openxmlformats.org/drawingml/2006/main">
+              <a:graphicData uri="http://schemas.openxmlformats.org/drawingml/2006/picture">
+                <pic:pic xmlns:pic="http://schemas.openxmlformats.org/drawingml/2006/picture">
+                  <pic:nvPicPr>
+                    <pic:cNvPr id="0" name="Picture 6"/>
+                    <pic:cNvPicPr>
+                      <a:picLocks noChangeAspect="1" noChangeArrowheads="1"/>
+                    </pic:cNvPicPr>
+                  </pic:nvPicPr>
+                  <pic:blipFill>
+                    <a:blip r:embed="rId7">
+                      <a:extLst>
+                        <a:ext uri="{28A0092B-C50C-407E-A947-70E740481C1C}">
+                          <a14:useLocalDpi xmlns:a14="http://schemas.microsoft.com/office/drawing/2010/main" val="0"/>
+                        </a:ext>
+                      </a:extLst>
+                    </a:blip>
+                    <a:srcRect/>
+                    <a:stretch>
+                      <a:fillRect/>
+                    </a:stretch>
+                  </pic:blipFill>
+                  <pic:spPr bwMode="auto">
+                    <a:xfrm>
+                      <a:off x="0" y="0"/>
+                      <a:ext cx="5981700" cy="3987800"/>
+                    </a:xfrm>
+                    <a:prstGeom prst="rect">
+                      <a:avLst/>
+                    </a:prstGeom>
+                    <a:noFill/>
+                  </pic:spPr>
+                </pic:pic>
+              </a:graphicData>
+            </a:graphic>
+          </wp:inline>
+        </w:drawing>
+      </w:r>
+    </w:p>
+    <w:p/>
+    <w:p>
+      <w:r>
+        <w:t>#Problem 5.D</w:t>
+      </w:r>
+    </w:p>
+    <w:p>
+      <w:r>
+        <w:t>#As the % of Hardwood goes up, the strength of it goes up in a linear way.</w:t>
+      </w:r>
+    </w:p>
+    <w:p>
+      <w:r>
+        <w:t xml:space="preserve">#1% increase in </w:t>
+      </w:r>
+      <w:proofErr w:type="spellStart"/>
+      <w:r>
+        <w:t>HArdwood</w:t>
+      </w:r>
+      <w:proofErr w:type="spellEnd"/>
+      <w:r>
+        <w:t xml:space="preserve"> gives 1.88 Strength units</w:t>
+      </w:r>
+    </w:p>
+    <w:p>
+      <w:r>
+        <w:t>#p value being very low confirms this relationship is significant</w:t>
+      </w:r>
+    </w:p>
     <w:p/>
     <w:sectPr>
       <w:pgSz w:w="12240" w:h="15840"/>

</xml_diff>

<commit_message>
Week 5 Assignment Updated
Also added pdf for upload
</commit_message>
<xml_diff>
--- a/505/Week 5/Week 5 Assignment.docx
+++ b/505/Week 5/Week 5 Assignment.docx
@@ -69,6 +69,16 @@
     </w:p>
     <w:p>
       <w:r>
+        <w:t xml:space="preserve">import seaborn as </w:t>
+      </w:r>
+      <w:proofErr w:type="spellStart"/>
+      <w:r>
+        <w:t>sns</w:t>
+      </w:r>
+      <w:proofErr w:type="spellEnd"/>
+    </w:p>
+    <w:p>
+      <w:r>
         <w:t xml:space="preserve">from </w:t>
       </w:r>
       <w:proofErr w:type="spellStart"/>
@@ -127,6 +137,19 @@
     </w:p>
     <w:p>
       <w:r>
+        <w:t xml:space="preserve">import </w:t>
+      </w:r>
+      <w:proofErr w:type="spellStart"/>
+      <w:r>
+        <w:t>scipy.stats</w:t>
+      </w:r>
+      <w:proofErr w:type="spellEnd"/>
+      <w:r>
+        <w:t xml:space="preserve"> as stats</w:t>
+      </w:r>
+    </w:p>
+    <w:p>
+      <w:r>
         <w:t xml:space="preserve">from </w:t>
       </w:r>
       <w:proofErr w:type="spellStart"/>
@@ -377,63 +400,167 @@
       </w:r>
     </w:p>
     <w:p/>
+    <w:p>
+      <w:r>
+        <w:t>#Problem 1.A</w:t>
+      </w:r>
+    </w:p>
+    <w:p>
+      <w:r>
+        <w:t>Lifetimes = [25.5, 26.1, 26.8, 23.2, 24.2, 28.4, 25.0, 27.8, 27.3, 25.7]</w:t>
+      </w:r>
+    </w:p>
+    <w:p>
+      <w:proofErr w:type="spellStart"/>
+      <w:r>
+        <w:t>t_stat</w:t>
+      </w:r>
+      <w:proofErr w:type="spellEnd"/>
+      <w:r>
+        <w:t xml:space="preserve">, </w:t>
+      </w:r>
+      <w:proofErr w:type="spellStart"/>
+      <w:r>
+        <w:t>p_value</w:t>
+      </w:r>
+      <w:proofErr w:type="spellEnd"/>
+      <w:r>
+        <w:t xml:space="preserve"> = ttest_1samp(Lifetimes, </w:t>
+      </w:r>
+      <w:proofErr w:type="spellStart"/>
+      <w:r>
+        <w:t>popmean</w:t>
+      </w:r>
+      <w:proofErr w:type="spellEnd"/>
+      <w:r>
+        <w:t>=25)</w:t>
+      </w:r>
+    </w:p>
+    <w:p>
+      <w:r>
+        <w:t>print(</w:t>
+      </w:r>
+      <w:proofErr w:type="spellStart"/>
+      <w:r>
+        <w:t>p_value</w:t>
+      </w:r>
+      <w:proofErr w:type="spellEnd"/>
+      <w:r>
+        <w:t>/2)</w:t>
+      </w:r>
+    </w:p>
+    <w:p>
+      <w:r>
+        <w:lastRenderedPageBreak/>
+        <w:t>print (</w:t>
+      </w:r>
+      <w:proofErr w:type="spellStart"/>
+      <w:r>
+        <w:t>t_stat</w:t>
+      </w:r>
+      <w:proofErr w:type="spellEnd"/>
+      <w:r>
+        <w:t>)</w:t>
+      </w:r>
+    </w:p>
+    <w:p>
+      <w:r>
+        <w:t>#P/2 is &lt;.05 and T&gt;0 therefore mean battery life is above 25Hrs</w:t>
+      </w:r>
+    </w:p>
     <w:p/>
     <w:p>
       <w:r>
-        <w:t>#Problem 1.A</w:t>
-      </w:r>
-    </w:p>
-    <w:p>
-      <w:r>
-        <w:t>Lifetimes = [25.5, 26.1, 26.8, 23.2, 24.2, 28.4, 25.0, 27.8, 27.3, 25.7]</w:t>
-      </w:r>
-    </w:p>
-    <w:p>
-      <w:proofErr w:type="spellStart"/>
-      <w:r>
-        <w:t>t_stat</w:t>
-      </w:r>
-      <w:proofErr w:type="spellEnd"/>
-      <w:r>
-        <w:t xml:space="preserve">, </w:t>
-      </w:r>
-      <w:proofErr w:type="spellStart"/>
-      <w:r>
-        <w:t>p_value</w:t>
-      </w:r>
-      <w:proofErr w:type="spellEnd"/>
-      <w:r>
-        <w:t xml:space="preserve"> = ttest_1samp(Lifetimes, </w:t>
-      </w:r>
-      <w:proofErr w:type="spellStart"/>
-      <w:r>
-        <w:t>popmean</w:t>
-      </w:r>
-      <w:proofErr w:type="spellEnd"/>
-      <w:r>
-        <w:t>=25)</w:t>
-      </w:r>
-    </w:p>
-    <w:p>
-      <w:r>
-        <w:t>print(</w:t>
-      </w:r>
-      <w:proofErr w:type="spellStart"/>
-      <w:r>
-        <w:t>p_value</w:t>
-      </w:r>
-      <w:proofErr w:type="spellEnd"/>
-      <w:r>
-        <w:t>/2)</w:t>
-      </w:r>
-    </w:p>
-    <w:p>
-      <w:r>
-        <w:t>print (</w:t>
-      </w:r>
-      <w:proofErr w:type="spellStart"/>
-      <w:r>
-        <w:t>t_stat</w:t>
+        <w:t>#Problem 1.B</w:t>
+      </w:r>
+    </w:p>
+    <w:p>
+      <w:r>
+        <w:t xml:space="preserve">n = </w:t>
+      </w:r>
+      <w:proofErr w:type="spellStart"/>
+      <w:r>
+        <w:t>len</w:t>
+      </w:r>
+      <w:proofErr w:type="spellEnd"/>
+      <w:r>
+        <w:t>(Lifetimes)</w:t>
+      </w:r>
+    </w:p>
+    <w:p>
+      <w:r>
+        <w:t xml:space="preserve">mean = </w:t>
+      </w:r>
+      <w:proofErr w:type="spellStart"/>
+      <w:r>
+        <w:t>np.mean</w:t>
+      </w:r>
+      <w:proofErr w:type="spellEnd"/>
+      <w:r>
+        <w:t>(Lifetimes)</w:t>
+      </w:r>
+    </w:p>
+    <w:p>
+      <w:r>
+        <w:t xml:space="preserve">std = </w:t>
+      </w:r>
+      <w:proofErr w:type="spellStart"/>
+      <w:r>
+        <w:t>np.std</w:t>
+      </w:r>
+      <w:proofErr w:type="spellEnd"/>
+      <w:r>
+        <w:t xml:space="preserve">(Lifetimes, </w:t>
+      </w:r>
+      <w:proofErr w:type="spellStart"/>
+      <w:r>
+        <w:t>ddof</w:t>
+      </w:r>
+      <w:proofErr w:type="spellEnd"/>
+      <w:r>
+        <w:t>=1)</w:t>
+      </w:r>
+    </w:p>
+    <w:p>
+      <w:r>
+        <w:t>confidence = 0.90</w:t>
+      </w:r>
+    </w:p>
+    <w:p>
+      <w:r>
+        <w:t>alpha = 1 - confidence</w:t>
+      </w:r>
+    </w:p>
+    <w:p>
+      <w:proofErr w:type="spellStart"/>
+      <w:r>
+        <w:t>df</w:t>
+      </w:r>
+      <w:proofErr w:type="spellEnd"/>
+      <w:r>
+        <w:t xml:space="preserve"> = n - 1</w:t>
+      </w:r>
+    </w:p>
+    <w:p>
+      <w:proofErr w:type="spellStart"/>
+      <w:r>
+        <w:t>t_crit</w:t>
+      </w:r>
+      <w:proofErr w:type="spellEnd"/>
+      <w:r>
+        <w:t xml:space="preserve"> = </w:t>
+      </w:r>
+      <w:proofErr w:type="spellStart"/>
+      <w:r>
+        <w:t>t.ppf</w:t>
+      </w:r>
+      <w:proofErr w:type="spellEnd"/>
+      <w:r>
+        <w:t xml:space="preserve">(1 - alpha/2, </w:t>
+      </w:r>
+      <w:proofErr w:type="spellStart"/>
+      <w:r>
+        <w:t>df</w:t>
       </w:r>
       <w:proofErr w:type="spellEnd"/>
       <w:r>
@@ -441,24 +568,100 @@
       </w:r>
     </w:p>
     <w:p>
-      <w:r>
-        <w:lastRenderedPageBreak/>
-        <w:t>#P/2 is &lt;.05 and T&gt;0 therefore mean battery life is above 25Hrs</w:t>
-      </w:r>
+      <w:proofErr w:type="spellStart"/>
+      <w:r>
+        <w:t>margin_error</w:t>
+      </w:r>
+      <w:proofErr w:type="spellEnd"/>
+      <w:r>
+        <w:t xml:space="preserve"> = </w:t>
+      </w:r>
+      <w:proofErr w:type="spellStart"/>
+      <w:r>
+        <w:t>t_crit</w:t>
+      </w:r>
+      <w:proofErr w:type="spellEnd"/>
+      <w:r>
+        <w:t xml:space="preserve"> * (std / </w:t>
+      </w:r>
+      <w:proofErr w:type="spellStart"/>
+      <w:r>
+        <w:t>np.sqrt</w:t>
+      </w:r>
+      <w:proofErr w:type="spellEnd"/>
+      <w:r>
+        <w:t>(n))</w:t>
+      </w:r>
+    </w:p>
+    <w:p>
+      <w:proofErr w:type="spellStart"/>
+      <w:r>
+        <w:t>lowerInterval</w:t>
+      </w:r>
+      <w:proofErr w:type="spellEnd"/>
+      <w:r>
+        <w:t xml:space="preserve"> = mean - </w:t>
+      </w:r>
+      <w:proofErr w:type="spellStart"/>
+      <w:r>
+        <w:t>margin_error</w:t>
+      </w:r>
+      <w:proofErr w:type="spellEnd"/>
+    </w:p>
+    <w:p>
+      <w:proofErr w:type="spellStart"/>
+      <w:r>
+        <w:t>upperInterval</w:t>
+      </w:r>
+      <w:proofErr w:type="spellEnd"/>
+      <w:r>
+        <w:t xml:space="preserve"> = mean + </w:t>
+      </w:r>
+      <w:proofErr w:type="spellStart"/>
+      <w:r>
+        <w:t>margin_error</w:t>
+      </w:r>
+      <w:proofErr w:type="spellEnd"/>
     </w:p>
     <w:p/>
     <w:p>
       <w:r>
-        <w:t>#Problem 1.B</w:t>
-      </w:r>
-    </w:p>
-    <w:p>
-      <w:r>
-        <w:t xml:space="preserve">n = </w:t>
-      </w:r>
-      <w:proofErr w:type="spellStart"/>
-      <w:r>
-        <w:t>len</w:t>
+        <w:t>print(f"90% Confidence Interval: ({lowerInterval:.2f}, {upperInterval:.2f})")</w:t>
+      </w:r>
+    </w:p>
+    <w:p>
+      <w:r>
+        <w:t>#This means that there is a 90% chance that the mean of the total population of batteries between 25.06 and 26.94</w:t>
+      </w:r>
+    </w:p>
+    <w:p/>
+    <w:p>
+      <w:r>
+        <w:t>#Problem 1.C</w:t>
+      </w:r>
+    </w:p>
+    <w:p>
+      <w:proofErr w:type="spellStart"/>
+      <w:r>
+        <w:t>plt.close</w:t>
+      </w:r>
+      <w:proofErr w:type="spellEnd"/>
+      <w:r>
+        <w:t>()</w:t>
+      </w:r>
+    </w:p>
+    <w:p>
+      <w:proofErr w:type="spellStart"/>
+      <w:r>
+        <w:t>lifetimesSorted</w:t>
+      </w:r>
+      <w:proofErr w:type="spellEnd"/>
+      <w:r>
+        <w:t xml:space="preserve"> = </w:t>
+      </w:r>
+      <w:proofErr w:type="spellStart"/>
+      <w:r>
+        <w:t>np.sort</w:t>
       </w:r>
       <w:proofErr w:type="spellEnd"/>
       <w:r>
@@ -467,78 +670,50 @@
     </w:p>
     <w:p>
       <w:r>
-        <w:t xml:space="preserve">mean = </w:t>
-      </w:r>
-      <w:proofErr w:type="spellStart"/>
-      <w:r>
-        <w:t>np.mean</w:t>
-      </w:r>
-      <w:proofErr w:type="spellEnd"/>
-      <w:r>
-        <w:t>(Lifetimes)</w:t>
-      </w:r>
-    </w:p>
-    <w:p>
-      <w:r>
-        <w:t xml:space="preserve">std = </w:t>
-      </w:r>
-      <w:proofErr w:type="spellStart"/>
-      <w:r>
-        <w:t>np.std</w:t>
-      </w:r>
-      <w:proofErr w:type="spellEnd"/>
-      <w:r>
-        <w:t xml:space="preserve">(Lifetimes, </w:t>
-      </w:r>
-      <w:proofErr w:type="spellStart"/>
-      <w:r>
-        <w:t>ddof</w:t>
-      </w:r>
-      <w:proofErr w:type="spellEnd"/>
-      <w:r>
-        <w:t>=1)</w:t>
-      </w:r>
-    </w:p>
-    <w:p>
-      <w:r>
-        <w:t>confidence = 0.90</w:t>
-      </w:r>
-    </w:p>
-    <w:p>
-      <w:r>
-        <w:t>alpha = 1 - confidence</w:t>
-      </w:r>
-    </w:p>
-    <w:p>
-      <w:proofErr w:type="spellStart"/>
-      <w:r>
-        <w:t>df</w:t>
-      </w:r>
-      <w:proofErr w:type="spellEnd"/>
-      <w:r>
-        <w:t xml:space="preserve"> = n - 1</w:t>
-      </w:r>
-    </w:p>
-    <w:p>
-      <w:proofErr w:type="spellStart"/>
-      <w:r>
-        <w:t>t_crit</w:t>
-      </w:r>
-      <w:proofErr w:type="spellEnd"/>
-      <w:r>
-        <w:t xml:space="preserve"> = </w:t>
-      </w:r>
-      <w:proofErr w:type="spellStart"/>
-      <w:r>
-        <w:t>t.ppf</w:t>
-      </w:r>
-      <w:proofErr w:type="spellEnd"/>
-      <w:r>
-        <w:t xml:space="preserve">(1 - alpha/2, </w:t>
-      </w:r>
-      <w:proofErr w:type="spellStart"/>
-      <w:r>
-        <w:t>df</w:t>
+        <w:t>p = [(</w:t>
+      </w:r>
+      <w:proofErr w:type="spellStart"/>
+      <w:r>
+        <w:t>i</w:t>
+      </w:r>
+      <w:proofErr w:type="spellEnd"/>
+      <w:r>
+        <w:t xml:space="preserve"> - .5) / n for </w:t>
+      </w:r>
+      <w:proofErr w:type="spellStart"/>
+      <w:r>
+        <w:t>i</w:t>
+      </w:r>
+      <w:proofErr w:type="spellEnd"/>
+      <w:r>
+        <w:t xml:space="preserve"> in range(1, n+1)]</w:t>
+      </w:r>
+    </w:p>
+    <w:p>
+      <w:r>
+        <w:t xml:space="preserve">quants = </w:t>
+      </w:r>
+      <w:proofErr w:type="spellStart"/>
+      <w:r>
+        <w:t>norm.ppf</w:t>
+      </w:r>
+      <w:proofErr w:type="spellEnd"/>
+      <w:r>
+        <w:t>(p, loc=mean, scale=std)</w:t>
+      </w:r>
+    </w:p>
+    <w:p>
+      <w:proofErr w:type="spellStart"/>
+      <w:r>
+        <w:t>plt.scatter</w:t>
+      </w:r>
+      <w:proofErr w:type="spellEnd"/>
+      <w:r>
+        <w:t xml:space="preserve">(quants, </w:t>
+      </w:r>
+      <w:proofErr w:type="spellStart"/>
+      <w:r>
+        <w:t>lifetimesSorted</w:t>
       </w:r>
       <w:proofErr w:type="spellEnd"/>
       <w:r>
@@ -548,80 +723,56 @@
     <w:p>
       <w:proofErr w:type="spellStart"/>
       <w:r>
-        <w:t>margin_error</w:t>
-      </w:r>
-      <w:proofErr w:type="spellEnd"/>
-      <w:r>
-        <w:t xml:space="preserve"> = </w:t>
-      </w:r>
-      <w:proofErr w:type="spellStart"/>
-      <w:r>
-        <w:t>t_crit</w:t>
-      </w:r>
-      <w:proofErr w:type="spellEnd"/>
-      <w:r>
-        <w:t xml:space="preserve"> * (std / </w:t>
-      </w:r>
-      <w:proofErr w:type="spellStart"/>
-      <w:r>
-        <w:t>np.sqrt</w:t>
-      </w:r>
-      <w:proofErr w:type="spellEnd"/>
-      <w:r>
-        <w:t>(n))</w:t>
-      </w:r>
-    </w:p>
-    <w:p>
-      <w:proofErr w:type="spellStart"/>
-      <w:r>
-        <w:t>lowerInterval</w:t>
-      </w:r>
-      <w:proofErr w:type="spellEnd"/>
-      <w:r>
-        <w:t xml:space="preserve"> = mean - </w:t>
-      </w:r>
-      <w:proofErr w:type="spellStart"/>
-      <w:r>
-        <w:t>margin_error</w:t>
-      </w:r>
-      <w:proofErr w:type="spellEnd"/>
-    </w:p>
-    <w:p>
-      <w:proofErr w:type="spellStart"/>
-      <w:r>
-        <w:t>upperInterval</w:t>
-      </w:r>
-      <w:proofErr w:type="spellEnd"/>
-      <w:r>
-        <w:t xml:space="preserve"> = mean + </w:t>
-      </w:r>
-      <w:proofErr w:type="spellStart"/>
-      <w:r>
-        <w:t>margin_error</w:t>
-      </w:r>
-      <w:proofErr w:type="spellEnd"/>
+        <w:t>plt.plot</w:t>
+      </w:r>
+      <w:proofErr w:type="spellEnd"/>
+      <w:r>
+        <w:t xml:space="preserve">(quants, quants, color='red', </w:t>
+      </w:r>
+      <w:proofErr w:type="spellStart"/>
+      <w:r>
+        <w:t>linestyle</w:t>
+      </w:r>
+      <w:proofErr w:type="spellEnd"/>
+      <w:r>
+        <w:t>='--')  # reference line</w:t>
+      </w:r>
     </w:p>
     <w:p/>
     <w:p>
-      <w:r>
-        <w:t>print(f"90% Confidence Interval: ({lowerInterval:.2f}, {upperInterval:.2f})")</w:t>
-      </w:r>
-    </w:p>
-    <w:p>
-      <w:r>
-        <w:t>#This means that there is a 90% chance that the mean of the total population of batteries between 25.06 and 26.94</w:t>
-      </w:r>
-    </w:p>
-    <w:p/>
-    <w:p>
-      <w:r>
-        <w:t>#Problem 1.C</w:t>
-      </w:r>
-    </w:p>
-    <w:p>
-      <w:proofErr w:type="spellStart"/>
-      <w:r>
-        <w:t>plt.close</w:t>
+      <w:proofErr w:type="spellStart"/>
+      <w:r>
+        <w:t>plt.title</w:t>
+      </w:r>
+      <w:proofErr w:type="spellEnd"/>
+      <w:r>
+        <w:t>("QQ Plot of Battery Lifetimes")</w:t>
+      </w:r>
+    </w:p>
+    <w:p>
+      <w:proofErr w:type="spellStart"/>
+      <w:r>
+        <w:t>plt.xlabel</w:t>
+      </w:r>
+      <w:proofErr w:type="spellEnd"/>
+      <w:r>
+        <w:t>("Quants")</w:t>
+      </w:r>
+    </w:p>
+    <w:p>
+      <w:proofErr w:type="spellStart"/>
+      <w:r>
+        <w:t>plt.ylabel</w:t>
+      </w:r>
+      <w:proofErr w:type="spellEnd"/>
+      <w:r>
+        <w:t>("Sample Quants")</w:t>
+      </w:r>
+    </w:p>
+    <w:p>
+      <w:proofErr w:type="spellStart"/>
+      <w:r>
+        <w:t>plt.show</w:t>
       </w:r>
       <w:proofErr w:type="spellEnd"/>
       <w:r>
@@ -629,159 +780,22 @@
       </w:r>
     </w:p>
     <w:p>
-      <w:proofErr w:type="spellStart"/>
-      <w:r>
-        <w:t>lifetimesSorted</w:t>
-      </w:r>
-      <w:proofErr w:type="spellEnd"/>
-      <w:r>
-        <w:t xml:space="preserve"> = </w:t>
-      </w:r>
-      <w:proofErr w:type="spellStart"/>
-      <w:r>
-        <w:t>np.sort</w:t>
-      </w:r>
-      <w:proofErr w:type="spellEnd"/>
-      <w:r>
-        <w:t>(Lifetimes)</w:t>
-      </w:r>
-    </w:p>
-    <w:p>
-      <w:r>
-        <w:t>p = [(</w:t>
-      </w:r>
-      <w:proofErr w:type="spellStart"/>
-      <w:r>
-        <w:t>i</w:t>
-      </w:r>
-      <w:proofErr w:type="spellEnd"/>
-      <w:r>
-        <w:t xml:space="preserve"> - .5) / n for </w:t>
-      </w:r>
-      <w:proofErr w:type="spellStart"/>
-      <w:r>
-        <w:t>i</w:t>
-      </w:r>
-      <w:proofErr w:type="spellEnd"/>
-      <w:r>
-        <w:t xml:space="preserve"> in range(1, n+1)]</w:t>
-      </w:r>
-    </w:p>
-    <w:p>
-      <w:r>
-        <w:t xml:space="preserve">quants = </w:t>
-      </w:r>
-      <w:proofErr w:type="spellStart"/>
-      <w:r>
-        <w:t>norm.ppf</w:t>
-      </w:r>
-      <w:proofErr w:type="spellEnd"/>
-      <w:r>
-        <w:t>(p, loc=mean, scale=std)</w:t>
-      </w:r>
-    </w:p>
-    <w:p>
-      <w:proofErr w:type="spellStart"/>
-      <w:r>
-        <w:t>plt.scatter</w:t>
-      </w:r>
-      <w:proofErr w:type="spellEnd"/>
-      <w:r>
-        <w:t xml:space="preserve">(quants, </w:t>
-      </w:r>
-      <w:proofErr w:type="spellStart"/>
-      <w:r>
-        <w:t>lifetimesSorted</w:t>
-      </w:r>
-      <w:proofErr w:type="spellEnd"/>
-      <w:r>
-        <w:t>)</w:t>
-      </w:r>
-    </w:p>
-    <w:p>
-      <w:proofErr w:type="spellStart"/>
-      <w:r>
-        <w:t>plt.plot</w:t>
-      </w:r>
-      <w:proofErr w:type="spellEnd"/>
-      <w:r>
-        <w:t xml:space="preserve">(quants, quants, color='red', </w:t>
-      </w:r>
-      <w:proofErr w:type="spellStart"/>
-      <w:r>
-        <w:t>linestyle</w:t>
-      </w:r>
-      <w:proofErr w:type="spellEnd"/>
-      <w:r>
-        <w:t>='--')  # reference line</w:t>
-      </w:r>
-    </w:p>
-    <w:p/>
-    <w:p>
-      <w:proofErr w:type="spellStart"/>
-      <w:r>
-        <w:lastRenderedPageBreak/>
-        <w:t>plt.title</w:t>
-      </w:r>
-      <w:proofErr w:type="spellEnd"/>
-      <w:r>
-        <w:t>("Normal Probability Plot of Battery Lifetimes")</w:t>
-      </w:r>
-    </w:p>
-    <w:p>
-      <w:proofErr w:type="spellStart"/>
-      <w:r>
-        <w:t>plt.xlabel</w:t>
-      </w:r>
-      <w:proofErr w:type="spellEnd"/>
-      <w:r>
-        <w:t>("Theoretical Quantiles")</w:t>
-      </w:r>
-    </w:p>
-    <w:p>
-      <w:proofErr w:type="spellStart"/>
-      <w:r>
-        <w:t>plt.ylabel</w:t>
-      </w:r>
-      <w:proofErr w:type="spellEnd"/>
-      <w:r>
-        <w:t>("Sample Quantiles")</w:t>
-      </w:r>
-    </w:p>
-    <w:p>
-      <w:proofErr w:type="spellStart"/>
-      <w:r>
-        <w:t>plt.grid</w:t>
-      </w:r>
-      <w:proofErr w:type="spellEnd"/>
-      <w:r>
-        <w:t>(True)</w:t>
-      </w:r>
-    </w:p>
-    <w:p>
-      <w:proofErr w:type="spellStart"/>
-      <w:r>
-        <w:t>plt.show</w:t>
-      </w:r>
-      <w:proofErr w:type="spellEnd"/>
-      <w:r>
-        <w:t>()</w:t>
-      </w:r>
-    </w:p>
-    <w:p>
-      <w:r>
-        <w:t xml:space="preserve">#Values are close to a straight line so they appear to be </w:t>
-      </w:r>
-      <w:proofErr w:type="spellStart"/>
-      <w:r>
-        <w:t>almsot</w:t>
-      </w:r>
-      <w:proofErr w:type="spellEnd"/>
-      <w:r>
-        <w:t xml:space="preserve"> normally distributed.</w:t>
-      </w:r>
-    </w:p>
-    <w:p>
+      <w:r>
+        <w:t>#Values are close to a straight line so they appear to be almo</w:t>
+      </w:r>
+      <w:r>
+        <w:t>s</w:t>
+      </w:r>
+      <w:r>
+        <w:t>t normally distributed.</w:t>
+      </w:r>
+    </w:p>
+    <w:p>
+      <w:pPr>
+        <w:rPr>
+          <w:noProof/>
+        </w:rPr>
+      </w:pPr>
       <w:r>
         <w:t xml:space="preserve">#Therefore, </w:t>
       </w:r>
@@ -800,10 +814,10 @@
           <w:noProof/>
         </w:rPr>
         <w:drawing>
-          <wp:inline distT="0" distB="0" distL="0" distR="0" wp14:anchorId="2B66DBD5" wp14:editId="34689B88">
-            <wp:extent cx="6029325" cy="4019550"/>
+          <wp:inline distT="0" distB="0" distL="0" distR="0" wp14:anchorId="5E163A4D" wp14:editId="7518E2CE">
+            <wp:extent cx="6086475" cy="4057650"/>
             <wp:effectExtent l="0" t="0" r="9525" b="0"/>
-            <wp:docPr id="511972517" name="Picture 4"/>
+            <wp:docPr id="897615832" name="Picture 12"/>
             <wp:cNvGraphicFramePr>
               <a:graphicFrameLocks xmlns:a="http://schemas.openxmlformats.org/drawingml/2006/main" noChangeAspect="1"/>
             </wp:cNvGraphicFramePr>
@@ -811,7 +825,7 @@
               <a:graphicData uri="http://schemas.openxmlformats.org/drawingml/2006/picture">
                 <pic:pic xmlns:pic="http://schemas.openxmlformats.org/drawingml/2006/picture">
                   <pic:nvPicPr>
-                    <pic:cNvPr id="0" name="Picture 3"/>
+                    <pic:cNvPr id="0" name="Picture 7"/>
                     <pic:cNvPicPr>
                       <a:picLocks noChangeAspect="1" noChangeArrowheads="1"/>
                     </pic:cNvPicPr>
@@ -832,7 +846,7 @@
                   <pic:spPr bwMode="auto">
                     <a:xfrm>
                       <a:off x="0" y="0"/>
-                      <a:ext cx="6029325" cy="4019550"/>
+                      <a:ext cx="6086475" cy="4057650"/>
                     </a:xfrm>
                     <a:prstGeom prst="rect">
                       <a:avLst/>

</xml_diff>